<commit_message>
mods to several crypto homework
</commit_message>
<xml_diff>
--- a/2.Linux/07.Parsing Text/Linux Lab 7.docx
+++ b/2.Linux/07.Parsing Text/Linux Lab 7.docx
@@ -32,11 +32,6 @@
     <w:p>
       <w:r>
         <w:t>Linux system admins worked from text-only terminals for years, so they developed some great utilities, tools, and methods for parsing text.</w:t>
-      </w:r>
-    </w:p>
-    <w:p>
-      <w:r>
-        <w:t>Note:  although this lesson was written for a CentOS VM, everything should work equally well in Ubuntu.</w:t>
       </w:r>
     </w:p>
     <w:p>
@@ -131,21 +126,7 @@
         <w:rPr>
           <w:rFonts w:ascii="Courier New" w:hAnsi="Courier New" w:cs="Courier New"/>
         </w:rPr>
-        <w:t>$ ls -l /</w:t>
-      </w:r>
-      <w:proofErr w:type="spellStart"/>
-      <w:r>
-        <w:rPr>
-          <w:rFonts w:ascii="Courier New" w:hAnsi="Courier New" w:cs="Courier New"/>
-        </w:rPr>
-        <w:t>usr</w:t>
-      </w:r>
-      <w:proofErr w:type="spellEnd"/>
-      <w:r>
-        <w:rPr>
-          <w:rFonts w:ascii="Courier New" w:hAnsi="Courier New" w:cs="Courier New"/>
-        </w:rPr>
-        <w:t>/bin &gt; ls-output.txt</w:t>
+        <w:t>$ ls -l /usr/bin &gt; ls-output.txt</w:t>
       </w:r>
       <w:r>
         <w:rPr>
@@ -183,49 +164,17 @@
       <w:r>
         <w:t xml:space="preserve"> (or pipeline) makes the output of one command be the input of the next command.  In a previous lab, the </w:t>
       </w:r>
-      <w:proofErr w:type="spellStart"/>
-      <w:r>
-        <w:rPr>
-          <w:rFonts w:ascii="Courier New" w:hAnsi="Courier New" w:cs="Courier New"/>
-        </w:rPr>
-        <w:t>ps</w:t>
-      </w:r>
-      <w:proofErr w:type="spellEnd"/>
-      <w:r>
-        <w:rPr>
-          <w:rFonts w:ascii="Courier New" w:hAnsi="Courier New" w:cs="Courier New"/>
-        </w:rPr>
-        <w:t xml:space="preserve"> aux</w:t>
-      </w:r>
-      <w:r>
-        <w:t xml:space="preserve"> file gave us a lot of output and we were only looking for the line that contained “</w:t>
-      </w:r>
-      <w:proofErr w:type="spellStart"/>
-      <w:r>
-        <w:t>xlogo</w:t>
-      </w:r>
-      <w:proofErr w:type="spellEnd"/>
-      <w:r>
-        <w:t xml:space="preserve">.”  </w:t>
-      </w:r>
-      <w:r>
-        <w:t xml:space="preserve">So, we piped the output of the </w:t>
-      </w:r>
-      <w:proofErr w:type="spellStart"/>
-      <w:r>
-        <w:t>ps</w:t>
-      </w:r>
-      <w:proofErr w:type="spellEnd"/>
-      <w:r>
-        <w:t xml:space="preserve"> command into grep to search for lines containing </w:t>
-      </w:r>
-      <w:proofErr w:type="spellStart"/>
-      <w:r>
-        <w:t>xlogo</w:t>
-      </w:r>
-      <w:proofErr w:type="spellEnd"/>
-      <w:r>
-        <w:t>.</w:t>
+      <w:r>
+        <w:rPr>
+          <w:rFonts w:ascii="Courier New" w:hAnsi="Courier New" w:cs="Courier New"/>
+        </w:rPr>
+        <w:t>ps aux</w:t>
+      </w:r>
+      <w:r>
+        <w:t xml:space="preserve"> file gave us a lot of output and we were only looking for the line that contained “xlogo.”  </w:t>
+      </w:r>
+      <w:r>
+        <w:t>So, we piped the output of the ps command into grep to search for lines containing xlogo.</w:t>
       </w:r>
       <w:r>
         <w:br/>
@@ -234,30 +183,8 @@
         <w:rPr>
           <w:rFonts w:ascii="Courier New" w:hAnsi="Courier New" w:cs="Courier New"/>
         </w:rPr>
-        <w:t xml:space="preserve">$ </w:t>
-      </w:r>
-      <w:proofErr w:type="spellStart"/>
-      <w:r>
-        <w:rPr>
-          <w:rFonts w:ascii="Courier New" w:hAnsi="Courier New" w:cs="Courier New"/>
-        </w:rPr>
-        <w:t>ps</w:t>
-      </w:r>
-      <w:proofErr w:type="spellEnd"/>
-      <w:r>
-        <w:rPr>
-          <w:rFonts w:ascii="Courier New" w:hAnsi="Courier New" w:cs="Courier New"/>
-        </w:rPr>
-        <w:t xml:space="preserve"> aux | grep </w:t>
-      </w:r>
-      <w:proofErr w:type="spellStart"/>
-      <w:r>
-        <w:rPr>
-          <w:rFonts w:ascii="Courier New" w:hAnsi="Courier New" w:cs="Courier New"/>
-        </w:rPr>
-        <w:t>xlogo</w:t>
-      </w:r>
-      <w:proofErr w:type="spellEnd"/>
+        <w:t>$ ps aux | grep xlogo</w:t>
+      </w:r>
     </w:p>
     <w:p>
       <w:pPr>
@@ -372,15 +299,7 @@
         <w:t>Linux</w:t>
       </w:r>
       <w:r>
-        <w:t xml:space="preserve"> VM.  If VMware Tools or open-</w:t>
-      </w:r>
-      <w:proofErr w:type="spellStart"/>
-      <w:r>
-        <w:t>vm</w:t>
-      </w:r>
-      <w:proofErr w:type="spellEnd"/>
-      <w:r>
-        <w:t>-tools, is running on your VM, you’ll be able to copy and paste the file directly into your Home directory as shown below.</w:t>
+        <w:t xml:space="preserve"> VM.  If VMware Tools or open-vm-tools, is running on your VM, you’ll be able to copy and paste the file directly into your Home directory as shown below.</w:t>
       </w:r>
       <w:r>
         <w:br/>
@@ -1961,452 +1880,110 @@
           <w:sz w:val="18"/>
           <w:szCs w:val="18"/>
         </w:rPr>
-        <w:t>^</w:t>
-      </w:r>
-      <w:proofErr w:type="spellStart"/>
-      <w:r>
-        <w:rPr>
-          <w:rFonts w:ascii="Courier New" w:hAnsi="Courier New" w:cs="Courier New"/>
-          <w:sz w:val="18"/>
-          <w:szCs w:val="18"/>
-        </w:rPr>
-        <w:t>IObject</w:t>
-      </w:r>
-      <w:proofErr w:type="spellEnd"/>
-      <w:r>
-        <w:rPr>
-          <w:rFonts w:ascii="Courier New" w:hAnsi="Courier New" w:cs="Courier New"/>
-          <w:sz w:val="18"/>
-          <w:szCs w:val="18"/>
-        </w:rPr>
-        <w:t xml:space="preserve"> Name:^I-^M$</w:t>
-      </w:r>
-    </w:p>
-    <w:p>
-      <w:pPr>
-        <w:spacing w:after="0"/>
-        <w:rPr>
-          <w:rFonts w:ascii="Courier New" w:hAnsi="Courier New" w:cs="Courier New"/>
-          <w:sz w:val="18"/>
-          <w:szCs w:val="18"/>
-        </w:rPr>
-      </w:pPr>
-      <w:r>
-        <w:rPr>
-          <w:rFonts w:ascii="Courier New" w:hAnsi="Courier New" w:cs="Courier New"/>
-          <w:sz w:val="18"/>
-          <w:szCs w:val="18"/>
-        </w:rPr>
-        <w:t>^</w:t>
-      </w:r>
-      <w:proofErr w:type="spellStart"/>
-      <w:r>
-        <w:rPr>
-          <w:rFonts w:ascii="Courier New" w:hAnsi="Courier New" w:cs="Courier New"/>
-          <w:sz w:val="18"/>
-          <w:szCs w:val="18"/>
-        </w:rPr>
-        <w:t>IObject</w:t>
-      </w:r>
-      <w:proofErr w:type="spellEnd"/>
-      <w:r>
-        <w:rPr>
-          <w:rFonts w:ascii="Courier New" w:hAnsi="Courier New" w:cs="Courier New"/>
-          <w:sz w:val="18"/>
-          <w:szCs w:val="18"/>
-        </w:rPr>
-        <w:t xml:space="preserve"> Name:^I-^M$</w:t>
-      </w:r>
-    </w:p>
-    <w:p>
-      <w:pPr>
-        <w:spacing w:after="0"/>
-        <w:rPr>
-          <w:rFonts w:ascii="Courier New" w:hAnsi="Courier New" w:cs="Courier New"/>
-          <w:sz w:val="18"/>
-          <w:szCs w:val="18"/>
-        </w:rPr>
-      </w:pPr>
-      <w:r>
-        <w:rPr>
-          <w:rFonts w:ascii="Courier New" w:hAnsi="Courier New" w:cs="Courier New"/>
-          <w:sz w:val="18"/>
-          <w:szCs w:val="18"/>
-        </w:rPr>
-        <w:t>^</w:t>
-      </w:r>
-      <w:proofErr w:type="spellStart"/>
-      <w:r>
-        <w:rPr>
-          <w:rFonts w:ascii="Courier New" w:hAnsi="Courier New" w:cs="Courier New"/>
-          <w:sz w:val="18"/>
-          <w:szCs w:val="18"/>
-        </w:rPr>
-        <w:t>IObject</w:t>
-      </w:r>
-      <w:proofErr w:type="spellEnd"/>
-      <w:r>
-        <w:rPr>
-          <w:rFonts w:ascii="Courier New" w:hAnsi="Courier New" w:cs="Courier New"/>
-          <w:sz w:val="18"/>
-          <w:szCs w:val="18"/>
-        </w:rPr>
-        <w:t xml:space="preserve"> Name:^I^IC:\</w:t>
-      </w:r>
-      <w:proofErr w:type="spellStart"/>
-      <w:r>
-        <w:rPr>
-          <w:rFonts w:ascii="Courier New" w:hAnsi="Courier New" w:cs="Courier New"/>
-          <w:sz w:val="18"/>
-          <w:szCs w:val="18"/>
-        </w:rPr>
-        <w:t>SharedFiles</w:t>
-      </w:r>
-      <w:proofErr w:type="spellEnd"/>
-      <w:r>
-        <w:rPr>
-          <w:rFonts w:ascii="Courier New" w:hAnsi="Courier New" w:cs="Courier New"/>
-          <w:sz w:val="18"/>
-          <w:szCs w:val="18"/>
-        </w:rPr>
-        <w:t>\games\</w:t>
-      </w:r>
-      <w:proofErr w:type="spellStart"/>
-      <w:r>
-        <w:rPr>
-          <w:rFonts w:ascii="Courier New" w:hAnsi="Courier New" w:cs="Courier New"/>
-          <w:sz w:val="18"/>
-          <w:szCs w:val="18"/>
-        </w:rPr>
-        <w:t>approvedgames.txt^M</w:t>
-      </w:r>
-      <w:proofErr w:type="spellEnd"/>
-      <w:r>
-        <w:rPr>
-          <w:rFonts w:ascii="Courier New" w:hAnsi="Courier New" w:cs="Courier New"/>
-          <w:sz w:val="18"/>
-          <w:szCs w:val="18"/>
-        </w:rPr>
-        <w:t>$</w:t>
-      </w:r>
-    </w:p>
-    <w:p>
-      <w:pPr>
-        <w:spacing w:after="0"/>
-        <w:rPr>
-          <w:rFonts w:ascii="Courier New" w:hAnsi="Courier New" w:cs="Courier New"/>
-          <w:sz w:val="18"/>
-          <w:szCs w:val="18"/>
-        </w:rPr>
-      </w:pPr>
-      <w:r>
-        <w:rPr>
-          <w:rFonts w:ascii="Courier New" w:hAnsi="Courier New" w:cs="Courier New"/>
-          <w:sz w:val="18"/>
-          <w:szCs w:val="18"/>
-        </w:rPr>
-        <w:t>^</w:t>
-      </w:r>
-      <w:proofErr w:type="spellStart"/>
-      <w:r>
-        <w:rPr>
-          <w:rFonts w:ascii="Courier New" w:hAnsi="Courier New" w:cs="Courier New"/>
-          <w:sz w:val="18"/>
-          <w:szCs w:val="18"/>
-        </w:rPr>
-        <w:t>IObject</w:t>
-      </w:r>
-      <w:proofErr w:type="spellEnd"/>
-      <w:r>
-        <w:rPr>
-          <w:rFonts w:ascii="Courier New" w:hAnsi="Courier New" w:cs="Courier New"/>
-          <w:sz w:val="18"/>
-          <w:szCs w:val="18"/>
-        </w:rPr>
-        <w:t xml:space="preserve"> Name:^I^IC:\</w:t>
-      </w:r>
-      <w:proofErr w:type="spellStart"/>
-      <w:r>
-        <w:rPr>
-          <w:rFonts w:ascii="Courier New" w:hAnsi="Courier New" w:cs="Courier New"/>
-          <w:sz w:val="18"/>
-          <w:szCs w:val="18"/>
-        </w:rPr>
-        <w:t>SharedFiles</w:t>
-      </w:r>
-      <w:proofErr w:type="spellEnd"/>
-      <w:r>
-        <w:rPr>
-          <w:rFonts w:ascii="Courier New" w:hAnsi="Courier New" w:cs="Courier New"/>
-          <w:sz w:val="18"/>
-          <w:szCs w:val="18"/>
-        </w:rPr>
-        <w:t>\games\</w:t>
-      </w:r>
-      <w:proofErr w:type="spellStart"/>
-      <w:r>
-        <w:rPr>
-          <w:rFonts w:ascii="Courier New" w:hAnsi="Courier New" w:cs="Courier New"/>
-          <w:sz w:val="18"/>
-          <w:szCs w:val="18"/>
-        </w:rPr>
-        <w:t>approvedgames.txt^M</w:t>
-      </w:r>
-      <w:proofErr w:type="spellEnd"/>
-      <w:r>
-        <w:rPr>
-          <w:rFonts w:ascii="Courier New" w:hAnsi="Courier New" w:cs="Courier New"/>
-          <w:sz w:val="18"/>
-          <w:szCs w:val="18"/>
-        </w:rPr>
-        <w:t>$</w:t>
-      </w:r>
-    </w:p>
-    <w:p>
-      <w:pPr>
-        <w:spacing w:after="0"/>
-        <w:rPr>
-          <w:rFonts w:ascii="Courier New" w:hAnsi="Courier New" w:cs="Courier New"/>
-          <w:sz w:val="18"/>
-          <w:szCs w:val="18"/>
-        </w:rPr>
-      </w:pPr>
-      <w:r>
-        <w:rPr>
-          <w:rFonts w:ascii="Courier New" w:hAnsi="Courier New" w:cs="Courier New"/>
-          <w:sz w:val="18"/>
-          <w:szCs w:val="18"/>
-        </w:rPr>
-        <w:t>^</w:t>
-      </w:r>
-      <w:proofErr w:type="spellStart"/>
-      <w:r>
-        <w:rPr>
-          <w:rFonts w:ascii="Courier New" w:hAnsi="Courier New" w:cs="Courier New"/>
-          <w:sz w:val="18"/>
-          <w:szCs w:val="18"/>
-        </w:rPr>
-        <w:t>IObject</w:t>
-      </w:r>
-      <w:proofErr w:type="spellEnd"/>
-      <w:r>
-        <w:rPr>
-          <w:rFonts w:ascii="Courier New" w:hAnsi="Courier New" w:cs="Courier New"/>
-          <w:sz w:val="18"/>
-          <w:szCs w:val="18"/>
-        </w:rPr>
-        <w:t xml:space="preserve"> Name:^I^IC:\</w:t>
-      </w:r>
-      <w:proofErr w:type="spellStart"/>
-      <w:r>
-        <w:rPr>
-          <w:rFonts w:ascii="Courier New" w:hAnsi="Courier New" w:cs="Courier New"/>
-          <w:sz w:val="18"/>
-          <w:szCs w:val="18"/>
-        </w:rPr>
-        <w:t>SharedFiles</w:t>
-      </w:r>
-      <w:proofErr w:type="spellEnd"/>
-      <w:r>
-        <w:rPr>
-          <w:rFonts w:ascii="Courier New" w:hAnsi="Courier New" w:cs="Courier New"/>
-          <w:sz w:val="18"/>
-          <w:szCs w:val="18"/>
-        </w:rPr>
-        <w:t>\</w:t>
-      </w:r>
-      <w:proofErr w:type="spellStart"/>
-      <w:r>
-        <w:rPr>
-          <w:rFonts w:ascii="Courier New" w:hAnsi="Courier New" w:cs="Courier New"/>
-          <w:sz w:val="18"/>
-          <w:szCs w:val="18"/>
-        </w:rPr>
-        <w:t>games^M</w:t>
-      </w:r>
-      <w:proofErr w:type="spellEnd"/>
-      <w:r>
-        <w:rPr>
-          <w:rFonts w:ascii="Courier New" w:hAnsi="Courier New" w:cs="Courier New"/>
-          <w:sz w:val="18"/>
-          <w:szCs w:val="18"/>
-        </w:rPr>
-        <w:t>$</w:t>
-      </w:r>
-    </w:p>
-    <w:p>
-      <w:pPr>
-        <w:spacing w:after="0"/>
-        <w:rPr>
-          <w:rFonts w:ascii="Courier New" w:hAnsi="Courier New" w:cs="Courier New"/>
-          <w:sz w:val="18"/>
-          <w:szCs w:val="18"/>
-        </w:rPr>
-      </w:pPr>
-      <w:r>
-        <w:rPr>
-          <w:rFonts w:ascii="Courier New" w:hAnsi="Courier New" w:cs="Courier New"/>
-          <w:sz w:val="18"/>
-          <w:szCs w:val="18"/>
-        </w:rPr>
-        <w:t>^</w:t>
-      </w:r>
-      <w:proofErr w:type="spellStart"/>
-      <w:r>
-        <w:rPr>
-          <w:rFonts w:ascii="Courier New" w:hAnsi="Courier New" w:cs="Courier New"/>
-          <w:sz w:val="18"/>
-          <w:szCs w:val="18"/>
-        </w:rPr>
-        <w:t>IObject</w:t>
-      </w:r>
-      <w:proofErr w:type="spellEnd"/>
-      <w:r>
-        <w:rPr>
-          <w:rFonts w:ascii="Courier New" w:hAnsi="Courier New" w:cs="Courier New"/>
-          <w:sz w:val="18"/>
-          <w:szCs w:val="18"/>
-        </w:rPr>
-        <w:t xml:space="preserve"> Name:^I^IC:\</w:t>
-      </w:r>
-      <w:proofErr w:type="spellStart"/>
-      <w:r>
-        <w:rPr>
-          <w:rFonts w:ascii="Courier New" w:hAnsi="Courier New" w:cs="Courier New"/>
-          <w:sz w:val="18"/>
-          <w:szCs w:val="18"/>
-        </w:rPr>
-        <w:t>SharedFiles</w:t>
-      </w:r>
-      <w:proofErr w:type="spellEnd"/>
-      <w:r>
-        <w:rPr>
-          <w:rFonts w:ascii="Courier New" w:hAnsi="Courier New" w:cs="Courier New"/>
-          <w:sz w:val="18"/>
-          <w:szCs w:val="18"/>
-        </w:rPr>
-        <w:t>\</w:t>
-      </w:r>
-      <w:proofErr w:type="spellStart"/>
-      <w:r>
-        <w:rPr>
-          <w:rFonts w:ascii="Courier New" w:hAnsi="Courier New" w:cs="Courier New"/>
-          <w:sz w:val="18"/>
-          <w:szCs w:val="18"/>
-        </w:rPr>
-        <w:t>CorporatePlans</w:t>
-      </w:r>
-      <w:proofErr w:type="spellEnd"/>
-      <w:r>
-        <w:rPr>
-          <w:rFonts w:ascii="Courier New" w:hAnsi="Courier New" w:cs="Courier New"/>
-          <w:sz w:val="18"/>
-          <w:szCs w:val="18"/>
-        </w:rPr>
-        <w:t>\</w:t>
-      </w:r>
-      <w:proofErr w:type="spellStart"/>
-      <w:r>
-        <w:rPr>
-          <w:rFonts w:ascii="Courier New" w:hAnsi="Courier New" w:cs="Courier New"/>
-          <w:sz w:val="18"/>
-          <w:szCs w:val="18"/>
-        </w:rPr>
-        <w:t>productupgrades.xlsx^M</w:t>
-      </w:r>
-      <w:proofErr w:type="spellEnd"/>
-      <w:r>
-        <w:rPr>
-          <w:rFonts w:ascii="Courier New" w:hAnsi="Courier New" w:cs="Courier New"/>
-          <w:sz w:val="18"/>
-          <w:szCs w:val="18"/>
-        </w:rPr>
-        <w:t>$</w:t>
-      </w:r>
-    </w:p>
-    <w:p>
-      <w:pPr>
-        <w:spacing w:after="0"/>
-      </w:pPr>
-      <w:r>
-        <w:rPr>
-          <w:rFonts w:ascii="Courier New" w:hAnsi="Courier New" w:cs="Courier New"/>
-          <w:sz w:val="18"/>
-          <w:szCs w:val="18"/>
-        </w:rPr>
-        <w:t>^</w:t>
-      </w:r>
-      <w:proofErr w:type="spellStart"/>
-      <w:r>
-        <w:rPr>
-          <w:rFonts w:ascii="Courier New" w:hAnsi="Courier New" w:cs="Courier New"/>
-          <w:sz w:val="18"/>
-          <w:szCs w:val="18"/>
-        </w:rPr>
-        <w:t>IObject</w:t>
-      </w:r>
-      <w:proofErr w:type="spellEnd"/>
-      <w:r>
-        <w:rPr>
-          <w:rFonts w:ascii="Courier New" w:hAnsi="Courier New" w:cs="Courier New"/>
-          <w:sz w:val="18"/>
-          <w:szCs w:val="18"/>
-        </w:rPr>
-        <w:t xml:space="preserve"> Name:^I^IC:\</w:t>
-      </w:r>
-      <w:proofErr w:type="spellStart"/>
-      <w:r>
-        <w:rPr>
-          <w:rFonts w:ascii="Courier New" w:hAnsi="Courier New" w:cs="Courier New"/>
-          <w:sz w:val="18"/>
-          <w:szCs w:val="18"/>
-        </w:rPr>
-        <w:t>SharedFiles</w:t>
-      </w:r>
-      <w:proofErr w:type="spellEnd"/>
-      <w:r>
-        <w:rPr>
-          <w:rFonts w:ascii="Courier New" w:hAnsi="Courier New" w:cs="Courier New"/>
-          <w:sz w:val="18"/>
-          <w:szCs w:val="18"/>
-        </w:rPr>
-        <w:t>\</w:t>
-      </w:r>
-      <w:proofErr w:type="spellStart"/>
-      <w:r>
-        <w:rPr>
-          <w:rFonts w:ascii="Courier New" w:hAnsi="Courier New" w:cs="Courier New"/>
-          <w:sz w:val="18"/>
-          <w:szCs w:val="18"/>
-        </w:rPr>
-        <w:t>CorporatePlans</w:t>
-      </w:r>
-      <w:proofErr w:type="spellEnd"/>
-      <w:r>
-        <w:rPr>
-          <w:rFonts w:ascii="Courier New" w:hAnsi="Courier New" w:cs="Courier New"/>
-          <w:sz w:val="18"/>
-          <w:szCs w:val="18"/>
-        </w:rPr>
-        <w:t>\</w:t>
-      </w:r>
-      <w:proofErr w:type="spellStart"/>
-      <w:r>
-        <w:rPr>
-          <w:rFonts w:ascii="Courier New" w:hAnsi="Courier New" w:cs="Courier New"/>
-          <w:sz w:val="18"/>
-          <w:szCs w:val="18"/>
-        </w:rPr>
-        <w:t>productupgrades.xlsx^M</w:t>
-      </w:r>
-      <w:proofErr w:type="spellEnd"/>
-      <w:r>
-        <w:rPr>
-          <w:rFonts w:ascii="Courier New" w:hAnsi="Courier New" w:cs="Courier New"/>
-          <w:sz w:val="18"/>
-          <w:szCs w:val="18"/>
-        </w:rPr>
-        <w:t>$</w:t>
+        <w:t>^IObject Name:^I-^M$</w:t>
+      </w:r>
+    </w:p>
+    <w:p>
+      <w:pPr>
+        <w:spacing w:after="0"/>
+        <w:rPr>
+          <w:rFonts w:ascii="Courier New" w:hAnsi="Courier New" w:cs="Courier New"/>
+          <w:sz w:val="18"/>
+          <w:szCs w:val="18"/>
+        </w:rPr>
+      </w:pPr>
+      <w:r>
+        <w:rPr>
+          <w:rFonts w:ascii="Courier New" w:hAnsi="Courier New" w:cs="Courier New"/>
+          <w:sz w:val="18"/>
+          <w:szCs w:val="18"/>
+        </w:rPr>
+        <w:t>^IObject Name:^I-^M$</w:t>
+      </w:r>
+    </w:p>
+    <w:p>
+      <w:pPr>
+        <w:spacing w:after="0"/>
+        <w:rPr>
+          <w:rFonts w:ascii="Courier New" w:hAnsi="Courier New" w:cs="Courier New"/>
+          <w:sz w:val="18"/>
+          <w:szCs w:val="18"/>
+        </w:rPr>
+      </w:pPr>
+      <w:r>
+        <w:rPr>
+          <w:rFonts w:ascii="Courier New" w:hAnsi="Courier New" w:cs="Courier New"/>
+          <w:sz w:val="18"/>
+          <w:szCs w:val="18"/>
+        </w:rPr>
+        <w:t>^IObject Name:^I^IC:\SharedFiles\games\approvedgames.txt^M$</w:t>
+      </w:r>
+    </w:p>
+    <w:p>
+      <w:pPr>
+        <w:spacing w:after="0"/>
+        <w:rPr>
+          <w:rFonts w:ascii="Courier New" w:hAnsi="Courier New" w:cs="Courier New"/>
+          <w:sz w:val="18"/>
+          <w:szCs w:val="18"/>
+        </w:rPr>
+      </w:pPr>
+      <w:r>
+        <w:rPr>
+          <w:rFonts w:ascii="Courier New" w:hAnsi="Courier New" w:cs="Courier New"/>
+          <w:sz w:val="18"/>
+          <w:szCs w:val="18"/>
+        </w:rPr>
+        <w:t>^IObject Name:^I^IC:\SharedFiles\games\approvedgames.txt^M$</w:t>
+      </w:r>
+    </w:p>
+    <w:p>
+      <w:pPr>
+        <w:spacing w:after="0"/>
+        <w:rPr>
+          <w:rFonts w:ascii="Courier New" w:hAnsi="Courier New" w:cs="Courier New"/>
+          <w:sz w:val="18"/>
+          <w:szCs w:val="18"/>
+        </w:rPr>
+      </w:pPr>
+      <w:r>
+        <w:rPr>
+          <w:rFonts w:ascii="Courier New" w:hAnsi="Courier New" w:cs="Courier New"/>
+          <w:sz w:val="18"/>
+          <w:szCs w:val="18"/>
+        </w:rPr>
+        <w:t>^IObject Name:^I^IC:\SharedFiles\games^M$</w:t>
+      </w:r>
+    </w:p>
+    <w:p>
+      <w:pPr>
+        <w:spacing w:after="0"/>
+        <w:rPr>
+          <w:rFonts w:ascii="Courier New" w:hAnsi="Courier New" w:cs="Courier New"/>
+          <w:sz w:val="18"/>
+          <w:szCs w:val="18"/>
+        </w:rPr>
+      </w:pPr>
+      <w:r>
+        <w:rPr>
+          <w:rFonts w:ascii="Courier New" w:hAnsi="Courier New" w:cs="Courier New"/>
+          <w:sz w:val="18"/>
+          <w:szCs w:val="18"/>
+        </w:rPr>
+        <w:t>^IObject Name:^I^IC:\SharedFiles\CorporatePlans\productupgrades.xlsx^M$</w:t>
+      </w:r>
+    </w:p>
+    <w:p>
+      <w:pPr>
+        <w:spacing w:after="0"/>
+      </w:pPr>
+      <w:r>
+        <w:rPr>
+          <w:rFonts w:ascii="Courier New" w:hAnsi="Courier New" w:cs="Courier New"/>
+          <w:sz w:val="18"/>
+          <w:szCs w:val="18"/>
+        </w:rPr>
+        <w:t>^IObject Name:^I^IC:\SharedFiles\CorporatePlans\productupgrades.xlsx^M$</w:t>
       </w:r>
       <w:r>
         <w:br/>

</xml_diff>